<commit_message>
Added green and red smiley, rgb image functional. Fixed bug in Encoder
</commit_message>
<xml_diff>
--- a/doc/RgbSafe_Documentation.docx
+++ b/doc/RgbSafe_Documentation.docx
@@ -3,14 +3,203 @@
 <w:document xmlns:wpc="http://schemas.microsoft.com/office/word/2010/wordprocessingCanvas" xmlns:cx="http://schemas.microsoft.com/office/drawing/2014/chartex" xmlns:cx1="http://schemas.microsoft.com/office/drawing/2015/9/8/chartex" xmlns:cx2="http://schemas.microsoft.com/office/drawing/2015/10/21/chartex" xmlns:cx3="http://schemas.microsoft.com/office/drawing/2016/5/9/chartex" xmlns:cx4="http://schemas.microsoft.com/office/drawing/2016/5/10/chartex" xmlns:cx5="http://schemas.microsoft.com/office/drawing/2016/5/11/chartex" xmlns:cx6="http://schemas.microsoft.com/office/drawing/2016/5/12/chartex" xmlns:cx7="http://schemas.microsoft.com/office/drawing/2016/5/13/chartex" xmlns:cx8="http://schemas.microsoft.com/office/drawing/2016/5/14/chartex" xmlns:mc="http://schemas.openxmlformats.org/markup-compatibility/2006" xmlns:aink="http://schemas.microsoft.com/office/drawing/2016/ink" xmlns:am3d="http://schemas.microsoft.com/office/drawing/2017/model3d" xmlns:o="urn:schemas-microsoft-com:office:office" xmlns:r="http://schemas.openxmlformats.org/officeDocument/2006/relationships" xmlns:m="http://schemas.openxmlformats.org/officeDocument/2006/math" xmlns:v="urn:schemas-microsoft-com:vml" xmlns:wp14="http://schemas.microsoft.com/office/word/2010/wordprocessingDrawing" xmlns:wp="http://schemas.openxmlformats.org/drawingml/2006/wordprocessingDrawing" xmlns:w10="urn:schemas-microsoft-com:office:word" xmlns:w="http://schemas.openxmlformats.org/wordprocessingml/2006/main" xmlns:w14="http://schemas.microsoft.com/office/word/2010/wordml" xmlns:w15="http://schemas.microsoft.com/office/word/2012/wordml" xmlns:w16cex="http://schemas.microsoft.com/office/word/2018/wordml/cex" xmlns:w16cid="http://schemas.microsoft.com/office/word/2016/wordml/cid" xmlns:w16="http://schemas.microsoft.com/office/word/2018/wordml" xmlns:w16sdtdh="http://schemas.microsoft.com/office/word/2020/wordml/sdtdatahash" xmlns:w16se="http://schemas.microsoft.com/office/word/2015/wordml/symex" xmlns:wpg="http://schemas.microsoft.com/office/word/2010/wordprocessingGroup" xmlns:wpi="http://schemas.microsoft.com/office/word/2010/wordprocessingInk" xmlns:wne="http://schemas.microsoft.com/office/word/2006/wordml" xmlns:wps="http://schemas.microsoft.com/office/word/2010/wordprocessingShape" mc:Ignorable="w14 w15 w16se w16cid w16 w16cex w16sdtdh wp14">
   <w:body>
     <w:p>
-      <w:r>
+      <w:pPr>
+        <w:pStyle w:val="Listenabsatz"/>
+        <w:numPr>
+          <w:ilvl w:val="0"/>
+          <w:numId w:val="1"/>
+        </w:numPr>
         <w:rPr>
           <w:noProof/>
+          <w:lang w:val="de-CH"/>
+        </w:rPr>
+      </w:pPr>
+      <w:r>
+        <w:rPr>
+          <w:noProof/>
+          <w:lang w:val="de-CH"/>
+        </w:rPr>
+        <w:t>Bild in gimp importieren</w:t>
+      </w:r>
+      <w:r>
+        <w:rPr>
+          <w:noProof/>
+          <w:lang w:val="de-CH"/>
+        </w:rPr>
+        <w:t xml:space="preserve"> (bmp Bild, alternativ mit paint als bmp abspeichern)</w:t>
+      </w:r>
+    </w:p>
+    <w:p>
+      <w:pPr>
+        <w:pStyle w:val="Listenabsatz"/>
+        <w:numPr>
+          <w:ilvl w:val="0"/>
+          <w:numId w:val="1"/>
+        </w:numPr>
+        <w:rPr>
+          <w:noProof/>
+          <w:lang w:val="de-CH"/>
+        </w:rPr>
+      </w:pPr>
+      <w:r>
+        <w:rPr>
+          <w:noProof/>
+          <w:lang w:val="de-CH"/>
+        </w:rPr>
+        <w:t>Bild skalieren: Bild -&gt; Bild skalieren</w:t>
+      </w:r>
+      <w:r>
+        <w:rPr>
+          <w:noProof/>
+          <w:lang w:val="de-CH"/>
         </w:rPr>
         <w:drawing>
-          <wp:inline distT="0" distB="0" distL="0" distR="0" wp14:anchorId="51AFDA95" wp14:editId="5F0908CA">
-            <wp:extent cx="5731510" cy="3223895"/>
+          <wp:inline distT="0" distB="0" distL="0" distR="0" wp14:anchorId="60DB198B" wp14:editId="166E28F7">
+            <wp:extent cx="5731510" cy="4808220"/>
             <wp:effectExtent l="0" t="0" r="2540" b="0"/>
+            <wp:docPr id="2" name="Grafik 2"/>
+            <wp:cNvGraphicFramePr>
+              <a:graphicFrameLocks xmlns:a="http://schemas.openxmlformats.org/drawingml/2006/main" noChangeAspect="1"/>
+            </wp:cNvGraphicFramePr>
+            <a:graphic xmlns:a="http://schemas.openxmlformats.org/drawingml/2006/main">
+              <a:graphicData uri="http://schemas.openxmlformats.org/drawingml/2006/picture">
+                <pic:pic xmlns:pic="http://schemas.openxmlformats.org/drawingml/2006/picture">
+                  <pic:nvPicPr>
+                    <pic:cNvPr id="0" name="Picture 1"/>
+                    <pic:cNvPicPr>
+                      <a:picLocks noChangeAspect="1" noChangeArrowheads="1"/>
+                    </pic:cNvPicPr>
+                  </pic:nvPicPr>
+                  <pic:blipFill>
+                    <a:blip r:embed="rId6" cstate="print">
+                      <a:extLst>
+                        <a:ext uri="{28A0092B-C50C-407E-A947-70E740481C1C}">
+                          <a14:useLocalDpi xmlns:a14="http://schemas.microsoft.com/office/drawing/2010/main" val="0"/>
+                        </a:ext>
+                      </a:extLst>
+                    </a:blip>
+                    <a:srcRect/>
+                    <a:stretch>
+                      <a:fillRect/>
+                    </a:stretch>
+                  </pic:blipFill>
+                  <pic:spPr bwMode="auto">
+                    <a:xfrm>
+                      <a:off x="0" y="0"/>
+                      <a:ext cx="5731510" cy="4808220"/>
+                    </a:xfrm>
+                    <a:prstGeom prst="rect">
+                      <a:avLst/>
+                    </a:prstGeom>
+                    <a:noFill/>
+                    <a:ln>
+                      <a:noFill/>
+                    </a:ln>
+                  </pic:spPr>
+                </pic:pic>
+              </a:graphicData>
+            </a:graphic>
+          </wp:inline>
+        </w:drawing>
+      </w:r>
+    </w:p>
+    <w:p>
+      <w:pPr>
+        <w:pStyle w:val="Listenabsatz"/>
+        <w:numPr>
+          <w:ilvl w:val="0"/>
+          <w:numId w:val="1"/>
+        </w:numPr>
+        <w:rPr>
+          <w:noProof/>
+          <w:lang w:val="de-CH"/>
+        </w:rPr>
+      </w:pPr>
+      <w:r>
+        <w:rPr>
+          <w:noProof/>
+          <w:lang w:val="de-CH"/>
+        </w:rPr>
+        <w:t>Einstellungen:</w:t>
+      </w:r>
+    </w:p>
+    <w:p>
+      <w:pPr>
+        <w:pStyle w:val="Listenabsatz"/>
+        <w:numPr>
+          <w:ilvl w:val="1"/>
+          <w:numId w:val="1"/>
+        </w:numPr>
+        <w:rPr>
+          <w:noProof/>
+          <w:lang w:val="de-CH"/>
+        </w:rPr>
+      </w:pPr>
+      <w:r>
+        <w:rPr>
+          <w:noProof/>
+          <w:lang w:val="de-CH"/>
+        </w:rPr>
+        <w:t>Breite / Höhe 32x32</w:t>
+      </w:r>
+    </w:p>
+    <w:p>
+      <w:pPr>
+        <w:pStyle w:val="Listenabsatz"/>
+        <w:numPr>
+          <w:ilvl w:val="1"/>
+          <w:numId w:val="1"/>
+        </w:numPr>
+        <w:rPr>
+          <w:noProof/>
+          <w:lang w:val="de-CH"/>
+        </w:rPr>
+      </w:pPr>
+      <w:r>
+        <w:rPr>
+          <w:noProof/>
+          <w:lang w:val="de-CH"/>
+        </w:rPr>
+        <w:t>x/y Auflösung 0.02 Pixel/mm (5 mm Raster, RGB Matrix)</w:t>
+      </w:r>
+    </w:p>
+    <w:p>
+      <w:pPr>
+        <w:pStyle w:val="Listenabsatz"/>
+        <w:numPr>
+          <w:ilvl w:val="1"/>
+          <w:numId w:val="1"/>
+        </w:numPr>
+        <w:rPr>
+          <w:noProof/>
+          <w:lang w:val="de-CH"/>
+        </w:rPr>
+      </w:pPr>
+      <w:r>
+        <w:rPr>
+          <w:noProof/>
+          <w:lang w:val="de-CH"/>
+        </w:rPr>
+        <w:t>Interpolation: Keine</w:t>
+      </w:r>
+    </w:p>
+    <w:p>
+      <w:pPr>
+        <w:pStyle w:val="Listenabsatz"/>
+        <w:ind w:left="1440"/>
+        <w:rPr>
+          <w:noProof/>
+          <w:lang w:val="de-CH"/>
+        </w:rPr>
+      </w:pPr>
+      <w:r>
+        <w:rPr>
+          <w:noProof/>
+        </w:rPr>
+        <w:drawing>
+          <wp:inline distT="0" distB="0" distL="0" distR="0" wp14:anchorId="5AEBFD36" wp14:editId="2A5DEE77">
+            <wp:extent cx="2205179" cy="1887124"/>
+            <wp:effectExtent l="0" t="0" r="5080" b="0"/>
             <wp:docPr id="1" name="Grafik 1"/>
             <wp:cNvGraphicFramePr>
               <a:graphicFrameLocks xmlns:a="http://schemas.openxmlformats.org/drawingml/2006/main" noChangeAspect="1"/>
@@ -23,7 +212,7 @@
                     <pic:cNvPicPr/>
                   </pic:nvPicPr>
                   <pic:blipFill>
-                    <a:blip r:embed="rId5"/>
+                    <a:blip r:embed="rId7"/>
                     <a:stretch>
                       <a:fillRect/>
                     </a:stretch>
@@ -31,7 +220,7 @@
                   <pic:spPr>
                     <a:xfrm>
                       <a:off x="0" y="0"/>
-                      <a:ext cx="5731510" cy="3223895"/>
+                      <a:ext cx="2212712" cy="1893571"/>
                     </a:xfrm>
                     <a:prstGeom prst="rect">
                       <a:avLst/>
@@ -44,6 +233,1025 @@
         </w:drawing>
       </w:r>
     </w:p>
+    <w:p>
+      <w:pPr>
+        <w:pStyle w:val="Listenabsatz"/>
+        <w:numPr>
+          <w:ilvl w:val="0"/>
+          <w:numId w:val="1"/>
+        </w:numPr>
+        <w:rPr>
+          <w:noProof/>
+          <w:lang w:val="de-CH"/>
+        </w:rPr>
+      </w:pPr>
+      <w:r>
+        <w:rPr>
+          <w:noProof/>
+          <w:lang w:val="de-CH"/>
+        </w:rPr>
+        <w:t>Datei -&gt; Exportieren nach</w:t>
+      </w:r>
+    </w:p>
+    <w:p>
+      <w:pPr>
+        <w:pStyle w:val="Listenabsatz"/>
+        <w:numPr>
+          <w:ilvl w:val="0"/>
+          <w:numId w:val="1"/>
+        </w:numPr>
+        <w:rPr>
+          <w:noProof/>
+          <w:lang w:val="de-CH"/>
+        </w:rPr>
+      </w:pPr>
+      <w:r>
+        <w:rPr>
+          <w:noProof/>
+          <w:lang w:val="de-CH"/>
+        </w:rPr>
+        <w:t>Dateityp: Nach Endung, C-Quelltext</w:t>
+      </w:r>
+    </w:p>
+    <w:p>
+      <w:pPr>
+        <w:pStyle w:val="Listenabsatz"/>
+        <w:rPr>
+          <w:noProof/>
+          <w:lang w:val="de-CH"/>
+        </w:rPr>
+      </w:pPr>
+      <w:r>
+        <w:rPr>
+          <w:noProof/>
+        </w:rPr>
+        <w:lastRenderedPageBreak/>
+        <w:drawing>
+          <wp:inline distT="0" distB="0" distL="0" distR="0" wp14:anchorId="2CC625B4" wp14:editId="680C2B12">
+            <wp:extent cx="3198233" cy="2649013"/>
+            <wp:effectExtent l="0" t="0" r="2540" b="0"/>
+            <wp:docPr id="5" name="Grafik 5"/>
+            <wp:cNvGraphicFramePr>
+              <a:graphicFrameLocks xmlns:a="http://schemas.openxmlformats.org/drawingml/2006/main" noChangeAspect="1"/>
+            </wp:cNvGraphicFramePr>
+            <a:graphic xmlns:a="http://schemas.openxmlformats.org/drawingml/2006/main">
+              <a:graphicData uri="http://schemas.openxmlformats.org/drawingml/2006/picture">
+                <pic:pic xmlns:pic="http://schemas.openxmlformats.org/drawingml/2006/picture">
+                  <pic:nvPicPr>
+                    <pic:cNvPr id="1" name=""/>
+                    <pic:cNvPicPr/>
+                  </pic:nvPicPr>
+                  <pic:blipFill>
+                    <a:blip r:embed="rId8"/>
+                    <a:stretch>
+                      <a:fillRect/>
+                    </a:stretch>
+                  </pic:blipFill>
+                  <pic:spPr>
+                    <a:xfrm>
+                      <a:off x="0" y="0"/>
+                      <a:ext cx="3204537" cy="2654235"/>
+                    </a:xfrm>
+                    <a:prstGeom prst="rect">
+                      <a:avLst/>
+                    </a:prstGeom>
+                  </pic:spPr>
+                </pic:pic>
+              </a:graphicData>
+            </a:graphic>
+          </wp:inline>
+        </w:drawing>
+      </w:r>
+    </w:p>
+    <w:p>
+      <w:pPr>
+        <w:pStyle w:val="Listenabsatz"/>
+        <w:numPr>
+          <w:ilvl w:val="0"/>
+          <w:numId w:val="1"/>
+        </w:numPr>
+        <w:rPr>
+          <w:lang w:val="de-CH"/>
+        </w:rPr>
+      </w:pPr>
+      <w:r>
+        <w:rPr>
+          <w:noProof/>
+          <w:lang w:val="de-CH"/>
+        </w:rPr>
+        <w:t>Speichern als RGB565 (16 Bit), alles andere deaktivieren</w:t>
+      </w:r>
+    </w:p>
+    <w:p>
+      <w:pPr>
+        <w:pStyle w:val="Listenabsatz"/>
+        <w:rPr>
+          <w:lang w:val="de-CH"/>
+        </w:rPr>
+      </w:pPr>
+      <w:r>
+        <w:rPr>
+          <w:noProof/>
+        </w:rPr>
+        <w:drawing>
+          <wp:inline distT="0" distB="0" distL="0" distR="0" wp14:anchorId="0CAE9013" wp14:editId="1FD9DABB">
+            <wp:extent cx="1700092" cy="2222304"/>
+            <wp:effectExtent l="0" t="0" r="0" b="6985"/>
+            <wp:docPr id="3" name="Grafik 3"/>
+            <wp:cNvGraphicFramePr>
+              <a:graphicFrameLocks xmlns:a="http://schemas.openxmlformats.org/drawingml/2006/main" noChangeAspect="1"/>
+            </wp:cNvGraphicFramePr>
+            <a:graphic xmlns:a="http://schemas.openxmlformats.org/drawingml/2006/main">
+              <a:graphicData uri="http://schemas.openxmlformats.org/drawingml/2006/picture">
+                <pic:pic xmlns:pic="http://schemas.openxmlformats.org/drawingml/2006/picture">
+                  <pic:nvPicPr>
+                    <pic:cNvPr id="1" name=""/>
+                    <pic:cNvPicPr/>
+                  </pic:nvPicPr>
+                  <pic:blipFill>
+                    <a:blip r:embed="rId9"/>
+                    <a:stretch>
+                      <a:fillRect/>
+                    </a:stretch>
+                  </pic:blipFill>
+                  <pic:spPr>
+                    <a:xfrm>
+                      <a:off x="0" y="0"/>
+                      <a:ext cx="1708680" cy="2233530"/>
+                    </a:xfrm>
+                    <a:prstGeom prst="rect">
+                      <a:avLst/>
+                    </a:prstGeom>
+                  </pic:spPr>
+                </pic:pic>
+              </a:graphicData>
+            </a:graphic>
+          </wp:inline>
+        </w:drawing>
+      </w:r>
+    </w:p>
+    <w:p>
+      <w:pPr>
+        <w:pStyle w:val="Listenabsatz"/>
+        <w:numPr>
+          <w:ilvl w:val="0"/>
+          <w:numId w:val="1"/>
+        </w:numPr>
+        <w:rPr>
+          <w:lang w:val="de-CH"/>
+        </w:rPr>
+      </w:pPr>
+      <w:r>
+        <w:rPr>
+          <w:lang w:val="de-CH"/>
+        </w:rPr>
+        <w:t>C- File anpassen (am Schluss «;» anstelle von «</w:t>
+      </w:r>
+      <w:r>
+        <w:rPr>
+          <w:lang w:val="de-CH"/>
+        </w:rPr>
+        <w:t>,};</w:t>
+      </w:r>
+      <w:proofErr w:type="gramStart"/>
+      <w:r>
+        <w:rPr>
+          <w:lang w:val="de-CH"/>
+        </w:rPr>
+        <w:t>»</w:t>
+      </w:r>
+      <w:r>
+        <w:rPr>
+          <w:lang w:val="de-CH"/>
+        </w:rPr>
+        <w:t xml:space="preserve"> </w:t>
+      </w:r>
+      <w:r>
+        <w:rPr>
+          <w:lang w:val="de-CH"/>
+        </w:rPr>
+        <w:t>)</w:t>
+      </w:r>
+      <w:proofErr w:type="gramEnd"/>
+    </w:p>
+    <w:p>
+      <w:pPr>
+        <w:pStyle w:val="Listenabsatz"/>
+        <w:numPr>
+          <w:ilvl w:val="0"/>
+          <w:numId w:val="2"/>
+        </w:numPr>
+        <w:shd w:val="clear" w:color="auto" w:fill="1E1E1E"/>
+        <w:spacing w:after="0" w:line="285" w:lineRule="atLeast"/>
+        <w:rPr>
+          <w:rFonts w:ascii="Consolas" w:eastAsia="Times New Roman" w:hAnsi="Consolas" w:cs="Times New Roman"/>
+          <w:color w:val="D4D4D4"/>
+          <w:sz w:val="21"/>
+          <w:szCs w:val="21"/>
+        </w:rPr>
+      </w:pPr>
+      <w:r>
+        <w:rPr>
+          <w:rFonts w:ascii="Consolas" w:eastAsia="Times New Roman" w:hAnsi="Consolas" w:cs="Times New Roman"/>
+          <w:color w:val="6A9955"/>
+          <w:sz w:val="21"/>
+          <w:szCs w:val="21"/>
+        </w:rPr>
+        <w:t>/* GIMP RGB C-Source image dump (greenSmiley.c) */</w:t>
+      </w:r>
+    </w:p>
+    <w:p>
+      <w:pPr>
+        <w:pStyle w:val="Listenabsatz"/>
+        <w:numPr>
+          <w:ilvl w:val="0"/>
+          <w:numId w:val="2"/>
+        </w:numPr>
+        <w:shd w:val="clear" w:color="auto" w:fill="1E1E1E"/>
+        <w:spacing w:after="0" w:line="285" w:lineRule="atLeast"/>
+        <w:rPr>
+          <w:rFonts w:ascii="Consolas" w:eastAsia="Times New Roman" w:hAnsi="Consolas" w:cs="Times New Roman"/>
+          <w:color w:val="D4D4D4"/>
+          <w:sz w:val="21"/>
+          <w:szCs w:val="21"/>
+        </w:rPr>
+      </w:pPr>
+      <w:r>
+        <w:rPr>
+          <w:rFonts w:ascii="Consolas" w:eastAsia="Times New Roman" w:hAnsi="Consolas" w:cs="Times New Roman"/>
+          <w:color w:val="569CD6"/>
+          <w:sz w:val="21"/>
+          <w:szCs w:val="21"/>
+        </w:rPr>
+        <w:t xml:space="preserve">  </w:t>
+      </w:r>
+      <w:r>
+        <w:rPr>
+          <w:rFonts w:ascii="Consolas" w:eastAsia="Times New Roman" w:hAnsi="Consolas" w:cs="Times New Roman"/>
+          <w:color w:val="C586C0"/>
+          <w:sz w:val="21"/>
+          <w:szCs w:val="21"/>
+        </w:rPr>
+        <w:t>#ifdef</w:t>
+      </w:r>
+      <w:r>
+        <w:rPr>
+          <w:rFonts w:ascii="Consolas" w:eastAsia="Times New Roman" w:hAnsi="Consolas" w:cs="Times New Roman"/>
+          <w:color w:val="569CD6"/>
+          <w:sz w:val="21"/>
+          <w:szCs w:val="21"/>
+        </w:rPr>
+        <w:t xml:space="preserve"> __AVR__</w:t>
+      </w:r>
+    </w:p>
+    <w:p>
+      <w:pPr>
+        <w:pStyle w:val="Listenabsatz"/>
+        <w:numPr>
+          <w:ilvl w:val="0"/>
+          <w:numId w:val="2"/>
+        </w:numPr>
+        <w:shd w:val="clear" w:color="auto" w:fill="1E1E1E"/>
+        <w:spacing w:after="0" w:line="285" w:lineRule="atLeast"/>
+        <w:rPr>
+          <w:rFonts w:ascii="Consolas" w:eastAsia="Times New Roman" w:hAnsi="Consolas" w:cs="Times New Roman"/>
+          <w:color w:val="D4D4D4"/>
+          <w:sz w:val="21"/>
+          <w:szCs w:val="21"/>
+        </w:rPr>
+      </w:pPr>
+      <w:r>
+        <w:rPr>
+          <w:rFonts w:ascii="Consolas" w:eastAsia="Times New Roman" w:hAnsi="Consolas" w:cs="Times New Roman"/>
+          <w:color w:val="569CD6"/>
+          <w:sz w:val="21"/>
+          <w:szCs w:val="21"/>
+        </w:rPr>
+        <w:t xml:space="preserve">  </w:t>
+      </w:r>
+      <w:r>
+        <w:rPr>
+          <w:rFonts w:ascii="Consolas" w:eastAsia="Times New Roman" w:hAnsi="Consolas" w:cs="Times New Roman"/>
+          <w:color w:val="C586C0"/>
+          <w:sz w:val="21"/>
+          <w:szCs w:val="21"/>
+        </w:rPr>
+        <w:t>#include</w:t>
+      </w:r>
+      <w:r>
+        <w:rPr>
+          <w:rFonts w:ascii="Consolas" w:eastAsia="Times New Roman" w:hAnsi="Consolas" w:cs="Times New Roman"/>
+          <w:color w:val="569CD6"/>
+          <w:sz w:val="21"/>
+          <w:szCs w:val="21"/>
+        </w:rPr>
+        <w:t xml:space="preserve"> </w:t>
+      </w:r>
+      <w:r>
+        <w:rPr>
+          <w:rFonts w:ascii="Consolas" w:eastAsia="Times New Roman" w:hAnsi="Consolas" w:cs="Times New Roman"/>
+          <w:color w:val="CE9178"/>
+          <w:sz w:val="21"/>
+          <w:szCs w:val="21"/>
+        </w:rPr>
+        <w:t>&lt;avr/io.h&gt;</w:t>
+      </w:r>
+    </w:p>
+    <w:p>
+      <w:pPr>
+        <w:pStyle w:val="Listenabsatz"/>
+        <w:numPr>
+          <w:ilvl w:val="0"/>
+          <w:numId w:val="2"/>
+        </w:numPr>
+        <w:shd w:val="clear" w:color="auto" w:fill="1E1E1E"/>
+        <w:spacing w:after="0" w:line="285" w:lineRule="atLeast"/>
+        <w:rPr>
+          <w:rFonts w:ascii="Consolas" w:eastAsia="Times New Roman" w:hAnsi="Consolas" w:cs="Times New Roman"/>
+          <w:color w:val="D4D4D4"/>
+          <w:sz w:val="21"/>
+          <w:szCs w:val="21"/>
+        </w:rPr>
+      </w:pPr>
+      <w:r>
+        <w:rPr>
+          <w:rFonts w:ascii="Consolas" w:eastAsia="Times New Roman" w:hAnsi="Consolas" w:cs="Times New Roman"/>
+          <w:color w:val="569CD6"/>
+          <w:sz w:val="21"/>
+          <w:szCs w:val="21"/>
+        </w:rPr>
+        <w:t xml:space="preserve">  </w:t>
+      </w:r>
+      <w:r>
+        <w:rPr>
+          <w:rFonts w:ascii="Consolas" w:eastAsia="Times New Roman" w:hAnsi="Consolas" w:cs="Times New Roman"/>
+          <w:color w:val="C586C0"/>
+          <w:sz w:val="21"/>
+          <w:szCs w:val="21"/>
+        </w:rPr>
+        <w:t>#include</w:t>
+      </w:r>
+      <w:r>
+        <w:rPr>
+          <w:rFonts w:ascii="Consolas" w:eastAsia="Times New Roman" w:hAnsi="Consolas" w:cs="Times New Roman"/>
+          <w:color w:val="569CD6"/>
+          <w:sz w:val="21"/>
+          <w:szCs w:val="21"/>
+        </w:rPr>
+        <w:t xml:space="preserve"> </w:t>
+      </w:r>
+      <w:r>
+        <w:rPr>
+          <w:rFonts w:ascii="Consolas" w:eastAsia="Times New Roman" w:hAnsi="Consolas" w:cs="Times New Roman"/>
+          <w:color w:val="CE9178"/>
+          <w:sz w:val="21"/>
+          <w:szCs w:val="21"/>
+        </w:rPr>
+        <w:t>&lt;avr/pgmspace.h&gt;</w:t>
+      </w:r>
+    </w:p>
+    <w:p>
+      <w:pPr>
+        <w:pStyle w:val="Listenabsatz"/>
+        <w:numPr>
+          <w:ilvl w:val="0"/>
+          <w:numId w:val="2"/>
+        </w:numPr>
+        <w:shd w:val="clear" w:color="auto" w:fill="1E1E1E"/>
+        <w:spacing w:after="0" w:line="285" w:lineRule="atLeast"/>
+        <w:rPr>
+          <w:rFonts w:ascii="Consolas" w:eastAsia="Times New Roman" w:hAnsi="Consolas" w:cs="Times New Roman"/>
+          <w:color w:val="D4D4D4"/>
+          <w:sz w:val="21"/>
+          <w:szCs w:val="21"/>
+        </w:rPr>
+      </w:pPr>
+      <w:r>
+        <w:rPr>
+          <w:rFonts w:ascii="Consolas" w:eastAsia="Times New Roman" w:hAnsi="Consolas" w:cs="Times New Roman"/>
+          <w:color w:val="569CD6"/>
+          <w:sz w:val="21"/>
+          <w:szCs w:val="21"/>
+        </w:rPr>
+        <w:t xml:space="preserve">  </w:t>
+      </w:r>
+      <w:r>
+        <w:rPr>
+          <w:rFonts w:ascii="Consolas" w:eastAsia="Times New Roman" w:hAnsi="Consolas" w:cs="Times New Roman"/>
+          <w:color w:val="C586C0"/>
+          <w:sz w:val="21"/>
+          <w:szCs w:val="21"/>
+        </w:rPr>
+        <w:t>#elif</w:t>
+      </w:r>
+      <w:r>
+        <w:rPr>
+          <w:rFonts w:ascii="Consolas" w:eastAsia="Times New Roman" w:hAnsi="Consolas" w:cs="Times New Roman"/>
+          <w:color w:val="569CD6"/>
+          <w:sz w:val="21"/>
+          <w:szCs w:val="21"/>
+        </w:rPr>
+        <w:t xml:space="preserve"> </w:t>
+      </w:r>
+      <w:r>
+        <w:rPr>
+          <w:rFonts w:ascii="Consolas" w:eastAsia="Times New Roman" w:hAnsi="Consolas" w:cs="Times New Roman"/>
+          <w:color w:val="C586C0"/>
+          <w:sz w:val="21"/>
+          <w:szCs w:val="21"/>
+        </w:rPr>
+        <w:t>defined</w:t>
+      </w:r>
+      <w:r>
+        <w:rPr>
+          <w:rFonts w:ascii="Consolas" w:eastAsia="Times New Roman" w:hAnsi="Consolas" w:cs="Times New Roman"/>
+          <w:color w:val="569CD6"/>
+          <w:sz w:val="21"/>
+          <w:szCs w:val="21"/>
+        </w:rPr>
+        <w:t>(ESP8266)</w:t>
+      </w:r>
+    </w:p>
+    <w:p>
+      <w:pPr>
+        <w:pStyle w:val="Listenabsatz"/>
+        <w:numPr>
+          <w:ilvl w:val="0"/>
+          <w:numId w:val="2"/>
+        </w:numPr>
+        <w:shd w:val="clear" w:color="auto" w:fill="1E1E1E"/>
+        <w:spacing w:after="0" w:line="285" w:lineRule="atLeast"/>
+        <w:rPr>
+          <w:rFonts w:ascii="Consolas" w:eastAsia="Times New Roman" w:hAnsi="Consolas" w:cs="Times New Roman"/>
+          <w:color w:val="D4D4D4"/>
+          <w:sz w:val="21"/>
+          <w:szCs w:val="21"/>
+        </w:rPr>
+      </w:pPr>
+      <w:r>
+        <w:rPr>
+          <w:rFonts w:ascii="Consolas" w:eastAsia="Times New Roman" w:hAnsi="Consolas" w:cs="Times New Roman"/>
+          <w:color w:val="569CD6"/>
+          <w:sz w:val="21"/>
+          <w:szCs w:val="21"/>
+        </w:rPr>
+        <w:t xml:space="preserve">  </w:t>
+      </w:r>
+      <w:r>
+        <w:rPr>
+          <w:rFonts w:ascii="Consolas" w:eastAsia="Times New Roman" w:hAnsi="Consolas" w:cs="Times New Roman"/>
+          <w:color w:val="C586C0"/>
+          <w:sz w:val="21"/>
+          <w:szCs w:val="21"/>
+        </w:rPr>
+        <w:t>#include</w:t>
+      </w:r>
+      <w:r>
+        <w:rPr>
+          <w:rFonts w:ascii="Consolas" w:eastAsia="Times New Roman" w:hAnsi="Consolas" w:cs="Times New Roman"/>
+          <w:color w:val="569CD6"/>
+          <w:sz w:val="21"/>
+          <w:szCs w:val="21"/>
+        </w:rPr>
+        <w:t xml:space="preserve"> </w:t>
+      </w:r>
+      <w:r>
+        <w:rPr>
+          <w:rFonts w:ascii="Consolas" w:eastAsia="Times New Roman" w:hAnsi="Consolas" w:cs="Times New Roman"/>
+          <w:color w:val="CE9178"/>
+          <w:sz w:val="21"/>
+          <w:szCs w:val="21"/>
+        </w:rPr>
+        <w:t>&lt;pgmspace.h&gt;</w:t>
+      </w:r>
+    </w:p>
+    <w:p>
+      <w:pPr>
+        <w:pStyle w:val="Listenabsatz"/>
+        <w:numPr>
+          <w:ilvl w:val="0"/>
+          <w:numId w:val="2"/>
+        </w:numPr>
+        <w:shd w:val="clear" w:color="auto" w:fill="1E1E1E"/>
+        <w:spacing w:after="0" w:line="285" w:lineRule="atLeast"/>
+        <w:rPr>
+          <w:rFonts w:ascii="Consolas" w:eastAsia="Times New Roman" w:hAnsi="Consolas" w:cs="Times New Roman"/>
+          <w:color w:val="D4D4D4"/>
+          <w:sz w:val="21"/>
+          <w:szCs w:val="21"/>
+        </w:rPr>
+      </w:pPr>
+      <w:r>
+        <w:rPr>
+          <w:rFonts w:ascii="Consolas" w:eastAsia="Times New Roman" w:hAnsi="Consolas" w:cs="Times New Roman"/>
+          <w:color w:val="569CD6"/>
+          <w:sz w:val="21"/>
+          <w:szCs w:val="21"/>
+        </w:rPr>
+        <w:t xml:space="preserve">  </w:t>
+      </w:r>
+      <w:r>
+        <w:rPr>
+          <w:rFonts w:ascii="Consolas" w:eastAsia="Times New Roman" w:hAnsi="Consolas" w:cs="Times New Roman"/>
+          <w:color w:val="C586C0"/>
+          <w:sz w:val="21"/>
+          <w:szCs w:val="21"/>
+        </w:rPr>
+        <w:t>#elif</w:t>
+      </w:r>
+      <w:r>
+        <w:rPr>
+          <w:rFonts w:ascii="Consolas" w:eastAsia="Times New Roman" w:hAnsi="Consolas" w:cs="Times New Roman"/>
+          <w:color w:val="569CD6"/>
+          <w:sz w:val="21"/>
+          <w:szCs w:val="21"/>
+        </w:rPr>
+        <w:t xml:space="preserve"> </w:t>
+      </w:r>
+      <w:r>
+        <w:rPr>
+          <w:rFonts w:ascii="Consolas" w:eastAsia="Times New Roman" w:hAnsi="Consolas" w:cs="Times New Roman"/>
+          <w:color w:val="C586C0"/>
+          <w:sz w:val="21"/>
+          <w:szCs w:val="21"/>
+        </w:rPr>
+        <w:t>defined</w:t>
+      </w:r>
+      <w:r>
+        <w:rPr>
+          <w:rFonts w:ascii="Consolas" w:eastAsia="Times New Roman" w:hAnsi="Consolas" w:cs="Times New Roman"/>
+          <w:color w:val="569CD6"/>
+          <w:sz w:val="21"/>
+          <w:szCs w:val="21"/>
+        </w:rPr>
+        <w:t xml:space="preserve">(__IMXRT1052__) </w:t>
+      </w:r>
+      <w:r>
+        <w:rPr>
+          <w:rFonts w:ascii="Consolas" w:eastAsia="Times New Roman" w:hAnsi="Consolas" w:cs="Times New Roman"/>
+          <w:color w:val="D4D4D4"/>
+          <w:sz w:val="21"/>
+          <w:szCs w:val="21"/>
+        </w:rPr>
+        <w:t>||</w:t>
+      </w:r>
+      <w:r>
+        <w:rPr>
+          <w:rFonts w:ascii="Consolas" w:eastAsia="Times New Roman" w:hAnsi="Consolas" w:cs="Times New Roman"/>
+          <w:color w:val="569CD6"/>
+          <w:sz w:val="21"/>
+          <w:szCs w:val="21"/>
+        </w:rPr>
+        <w:t xml:space="preserve"> </w:t>
+      </w:r>
+      <w:r>
+        <w:rPr>
+          <w:rFonts w:ascii="Consolas" w:eastAsia="Times New Roman" w:hAnsi="Consolas" w:cs="Times New Roman"/>
+          <w:color w:val="C586C0"/>
+          <w:sz w:val="21"/>
+          <w:szCs w:val="21"/>
+        </w:rPr>
+        <w:t>defined</w:t>
+      </w:r>
+      <w:r>
+        <w:rPr>
+          <w:rFonts w:ascii="Consolas" w:eastAsia="Times New Roman" w:hAnsi="Consolas" w:cs="Times New Roman"/>
+          <w:color w:val="569CD6"/>
+          <w:sz w:val="21"/>
+          <w:szCs w:val="21"/>
+        </w:rPr>
+        <w:t>(__IMXRT1062__)</w:t>
+      </w:r>
+    </w:p>
+    <w:p>
+      <w:pPr>
+        <w:pStyle w:val="Listenabsatz"/>
+        <w:numPr>
+          <w:ilvl w:val="0"/>
+          <w:numId w:val="2"/>
+        </w:numPr>
+        <w:shd w:val="clear" w:color="auto" w:fill="1E1E1E"/>
+        <w:spacing w:after="0" w:line="285" w:lineRule="atLeast"/>
+        <w:rPr>
+          <w:rFonts w:ascii="Consolas" w:eastAsia="Times New Roman" w:hAnsi="Consolas" w:cs="Times New Roman"/>
+          <w:color w:val="D4D4D4"/>
+          <w:sz w:val="21"/>
+          <w:szCs w:val="21"/>
+        </w:rPr>
+      </w:pPr>
+      <w:r>
+        <w:rPr>
+          <w:rFonts w:ascii="Consolas" w:eastAsia="Times New Roman" w:hAnsi="Consolas" w:cs="Times New Roman"/>
+          <w:color w:val="D4D4D4"/>
+          <w:sz w:val="21"/>
+          <w:szCs w:val="21"/>
+        </w:rPr>
+        <w:t xml:space="preserve">  </w:t>
+      </w:r>
+      <w:r>
+        <w:rPr>
+          <w:rFonts w:ascii="Consolas" w:eastAsia="Times New Roman" w:hAnsi="Consolas" w:cs="Times New Roman"/>
+          <w:color w:val="6A9955"/>
+          <w:sz w:val="21"/>
+          <w:szCs w:val="21"/>
+        </w:rPr>
+        <w:t>// PROGMEM is defefind for T4 to place data in specific memory section</w:t>
+      </w:r>
+    </w:p>
+    <w:p>
+      <w:pPr>
+        <w:pStyle w:val="Listenabsatz"/>
+        <w:numPr>
+          <w:ilvl w:val="0"/>
+          <w:numId w:val="2"/>
+        </w:numPr>
+        <w:shd w:val="clear" w:color="auto" w:fill="1E1E1E"/>
+        <w:spacing w:after="0" w:line="285" w:lineRule="atLeast"/>
+        <w:rPr>
+          <w:rFonts w:ascii="Consolas" w:eastAsia="Times New Roman" w:hAnsi="Consolas" w:cs="Times New Roman"/>
+          <w:color w:val="D4D4D4"/>
+          <w:sz w:val="21"/>
+          <w:szCs w:val="21"/>
+        </w:rPr>
+      </w:pPr>
+      <w:r>
+        <w:rPr>
+          <w:rFonts w:ascii="Consolas" w:eastAsia="Times New Roman" w:hAnsi="Consolas" w:cs="Times New Roman"/>
+          <w:color w:val="569CD6"/>
+          <w:sz w:val="21"/>
+          <w:szCs w:val="21"/>
+        </w:rPr>
+        <w:t xml:space="preserve">  </w:t>
+      </w:r>
+      <w:r>
+        <w:rPr>
+          <w:rFonts w:ascii="Consolas" w:eastAsia="Times New Roman" w:hAnsi="Consolas" w:cs="Times New Roman"/>
+          <w:color w:val="C586C0"/>
+          <w:sz w:val="21"/>
+          <w:szCs w:val="21"/>
+        </w:rPr>
+        <w:t>#undef</w:t>
+      </w:r>
+      <w:r>
+        <w:rPr>
+          <w:rFonts w:ascii="Consolas" w:eastAsia="Times New Roman" w:hAnsi="Consolas" w:cs="Times New Roman"/>
+          <w:color w:val="569CD6"/>
+          <w:sz w:val="21"/>
+          <w:szCs w:val="21"/>
+        </w:rPr>
+        <w:t xml:space="preserve"> PROGMEM</w:t>
+      </w:r>
+    </w:p>
+    <w:p>
+      <w:pPr>
+        <w:pStyle w:val="Listenabsatz"/>
+        <w:numPr>
+          <w:ilvl w:val="0"/>
+          <w:numId w:val="2"/>
+        </w:numPr>
+        <w:shd w:val="clear" w:color="auto" w:fill="1E1E1E"/>
+        <w:spacing w:after="0" w:line="285" w:lineRule="atLeast"/>
+        <w:rPr>
+          <w:rFonts w:ascii="Consolas" w:eastAsia="Times New Roman" w:hAnsi="Consolas" w:cs="Times New Roman"/>
+          <w:color w:val="D4D4D4"/>
+          <w:sz w:val="21"/>
+          <w:szCs w:val="21"/>
+        </w:rPr>
+      </w:pPr>
+      <w:r>
+        <w:rPr>
+          <w:rFonts w:ascii="Consolas" w:eastAsia="Times New Roman" w:hAnsi="Consolas" w:cs="Times New Roman"/>
+          <w:color w:val="569CD6"/>
+          <w:sz w:val="21"/>
+          <w:szCs w:val="21"/>
+        </w:rPr>
+        <w:t xml:space="preserve">  </w:t>
+      </w:r>
+      <w:r>
+        <w:rPr>
+          <w:rFonts w:ascii="Consolas" w:eastAsia="Times New Roman" w:hAnsi="Consolas" w:cs="Times New Roman"/>
+          <w:color w:val="C586C0"/>
+          <w:sz w:val="21"/>
+          <w:szCs w:val="21"/>
+        </w:rPr>
+        <w:t>#define</w:t>
+      </w:r>
+      <w:r>
+        <w:rPr>
+          <w:rFonts w:ascii="Consolas" w:eastAsia="Times New Roman" w:hAnsi="Consolas" w:cs="Times New Roman"/>
+          <w:color w:val="569CD6"/>
+          <w:sz w:val="21"/>
+          <w:szCs w:val="21"/>
+        </w:rPr>
+        <w:t xml:space="preserve"> PROGMEM</w:t>
+      </w:r>
+    </w:p>
+    <w:p>
+      <w:pPr>
+        <w:pStyle w:val="Listenabsatz"/>
+        <w:numPr>
+          <w:ilvl w:val="0"/>
+          <w:numId w:val="2"/>
+        </w:numPr>
+        <w:shd w:val="clear" w:color="auto" w:fill="1E1E1E"/>
+        <w:spacing w:after="0" w:line="285" w:lineRule="atLeast"/>
+        <w:rPr>
+          <w:rFonts w:ascii="Consolas" w:eastAsia="Times New Roman" w:hAnsi="Consolas" w:cs="Times New Roman"/>
+          <w:color w:val="D4D4D4"/>
+          <w:sz w:val="21"/>
+          <w:szCs w:val="21"/>
+        </w:rPr>
+      </w:pPr>
+      <w:r>
+        <w:rPr>
+          <w:rFonts w:ascii="Consolas" w:eastAsia="Times New Roman" w:hAnsi="Consolas" w:cs="Times New Roman"/>
+          <w:color w:val="569CD6"/>
+          <w:sz w:val="21"/>
+          <w:szCs w:val="21"/>
+        </w:rPr>
+        <w:t xml:space="preserve">  </w:t>
+      </w:r>
+      <w:r>
+        <w:rPr>
+          <w:rFonts w:ascii="Consolas" w:eastAsia="Times New Roman" w:hAnsi="Consolas" w:cs="Times New Roman"/>
+          <w:color w:val="C586C0"/>
+          <w:sz w:val="21"/>
+          <w:szCs w:val="21"/>
+        </w:rPr>
+        <w:t>#else</w:t>
+      </w:r>
+    </w:p>
+    <w:p>
+      <w:pPr>
+        <w:pStyle w:val="Listenabsatz"/>
+        <w:numPr>
+          <w:ilvl w:val="0"/>
+          <w:numId w:val="2"/>
+        </w:numPr>
+        <w:shd w:val="clear" w:color="auto" w:fill="1E1E1E"/>
+        <w:spacing w:after="0" w:line="285" w:lineRule="atLeast"/>
+        <w:rPr>
+          <w:rFonts w:ascii="Consolas" w:eastAsia="Times New Roman" w:hAnsi="Consolas" w:cs="Times New Roman"/>
+          <w:color w:val="D4D4D4"/>
+          <w:sz w:val="21"/>
+          <w:szCs w:val="21"/>
+        </w:rPr>
+      </w:pPr>
+      <w:r>
+        <w:rPr>
+          <w:rFonts w:ascii="Consolas" w:eastAsia="Times New Roman" w:hAnsi="Consolas" w:cs="Times New Roman"/>
+          <w:color w:val="569CD6"/>
+          <w:sz w:val="21"/>
+          <w:szCs w:val="21"/>
+        </w:rPr>
+        <w:t xml:space="preserve">  </w:t>
+      </w:r>
+      <w:r>
+        <w:rPr>
+          <w:rFonts w:ascii="Consolas" w:eastAsia="Times New Roman" w:hAnsi="Consolas" w:cs="Times New Roman"/>
+          <w:color w:val="C586C0"/>
+          <w:sz w:val="21"/>
+          <w:szCs w:val="21"/>
+        </w:rPr>
+        <w:t>#define</w:t>
+      </w:r>
+      <w:r>
+        <w:rPr>
+          <w:rFonts w:ascii="Consolas" w:eastAsia="Times New Roman" w:hAnsi="Consolas" w:cs="Times New Roman"/>
+          <w:color w:val="569CD6"/>
+          <w:sz w:val="21"/>
+          <w:szCs w:val="21"/>
+        </w:rPr>
+        <w:t xml:space="preserve"> PROGMEM</w:t>
+      </w:r>
+    </w:p>
+    <w:p>
+      <w:pPr>
+        <w:pStyle w:val="Listenabsatz"/>
+        <w:numPr>
+          <w:ilvl w:val="0"/>
+          <w:numId w:val="2"/>
+        </w:numPr>
+        <w:shd w:val="clear" w:color="auto" w:fill="1E1E1E"/>
+        <w:spacing w:after="0" w:line="285" w:lineRule="atLeast"/>
+        <w:rPr>
+          <w:rFonts w:ascii="Consolas" w:eastAsia="Times New Roman" w:hAnsi="Consolas" w:cs="Times New Roman"/>
+          <w:color w:val="D4D4D4"/>
+          <w:sz w:val="21"/>
+          <w:szCs w:val="21"/>
+        </w:rPr>
+      </w:pPr>
+      <w:r>
+        <w:rPr>
+          <w:rFonts w:ascii="Consolas" w:eastAsia="Times New Roman" w:hAnsi="Consolas" w:cs="Times New Roman"/>
+          <w:color w:val="569CD6"/>
+          <w:sz w:val="21"/>
+          <w:szCs w:val="21"/>
+        </w:rPr>
+        <w:t xml:space="preserve">  </w:t>
+      </w:r>
+      <w:r>
+        <w:rPr>
+          <w:rFonts w:ascii="Consolas" w:eastAsia="Times New Roman" w:hAnsi="Consolas" w:cs="Times New Roman"/>
+          <w:color w:val="C586C0"/>
+          <w:sz w:val="21"/>
+          <w:szCs w:val="21"/>
+        </w:rPr>
+        <w:t>#endif</w:t>
+      </w:r>
+    </w:p>
+    <w:p>
+      <w:pPr>
+        <w:pStyle w:val="Listenabsatz"/>
+        <w:numPr>
+          <w:ilvl w:val="0"/>
+          <w:numId w:val="2"/>
+        </w:numPr>
+        <w:shd w:val="clear" w:color="auto" w:fill="1E1E1E"/>
+        <w:spacing w:after="0" w:line="285" w:lineRule="atLeast"/>
+        <w:rPr>
+          <w:rFonts w:ascii="Consolas" w:eastAsia="Times New Roman" w:hAnsi="Consolas" w:cs="Times New Roman"/>
+          <w:color w:val="D4D4D4"/>
+          <w:sz w:val="21"/>
+          <w:szCs w:val="21"/>
+        </w:rPr>
+      </w:pPr>
+      <w:r>
+        <w:rPr>
+          <w:rFonts w:ascii="Consolas" w:eastAsia="Times New Roman" w:hAnsi="Consolas" w:cs="Times New Roman"/>
+          <w:color w:val="D4D4D4"/>
+          <w:sz w:val="21"/>
+          <w:szCs w:val="21"/>
+        </w:rPr>
+        <w:t xml:space="preserve">  </w:t>
+      </w:r>
+      <w:r>
+        <w:rPr>
+          <w:rFonts w:ascii="Consolas" w:eastAsia="Times New Roman" w:hAnsi="Consolas" w:cs="Times New Roman"/>
+          <w:color w:val="569CD6"/>
+          <w:sz w:val="21"/>
+          <w:szCs w:val="21"/>
+        </w:rPr>
+        <w:t>static</w:t>
+      </w:r>
+      <w:r>
+        <w:rPr>
+          <w:rFonts w:ascii="Consolas" w:eastAsia="Times New Roman" w:hAnsi="Consolas" w:cs="Times New Roman"/>
+          <w:color w:val="D4D4D4"/>
+          <w:sz w:val="21"/>
+          <w:szCs w:val="21"/>
+        </w:rPr>
+        <w:t xml:space="preserve"> </w:t>
+      </w:r>
+      <w:r>
+        <w:rPr>
+          <w:rFonts w:ascii="Consolas" w:eastAsia="Times New Roman" w:hAnsi="Consolas" w:cs="Times New Roman"/>
+          <w:color w:val="569CD6"/>
+          <w:sz w:val="21"/>
+          <w:szCs w:val="21"/>
+        </w:rPr>
+        <w:t>const</w:t>
+      </w:r>
+      <w:r>
+        <w:rPr>
+          <w:rFonts w:ascii="Consolas" w:eastAsia="Times New Roman" w:hAnsi="Consolas" w:cs="Times New Roman"/>
+          <w:color w:val="D4D4D4"/>
+          <w:sz w:val="21"/>
+          <w:szCs w:val="21"/>
+        </w:rPr>
+        <w:t xml:space="preserve"> </w:t>
+      </w:r>
+      <w:r>
+        <w:rPr>
+          <w:rFonts w:ascii="Consolas" w:eastAsia="Times New Roman" w:hAnsi="Consolas" w:cs="Times New Roman"/>
+          <w:color w:val="569CD6"/>
+          <w:sz w:val="21"/>
+          <w:szCs w:val="21"/>
+        </w:rPr>
+        <w:t>unsigned</w:t>
+      </w:r>
+      <w:r>
+        <w:rPr>
+          <w:rFonts w:ascii="Consolas" w:eastAsia="Times New Roman" w:hAnsi="Consolas" w:cs="Times New Roman"/>
+          <w:color w:val="D4D4D4"/>
+          <w:sz w:val="21"/>
+          <w:szCs w:val="21"/>
+        </w:rPr>
+        <w:t xml:space="preserve"> </w:t>
+      </w:r>
+      <w:r>
+        <w:rPr>
+          <w:rFonts w:ascii="Consolas" w:eastAsia="Times New Roman" w:hAnsi="Consolas" w:cs="Times New Roman"/>
+          <w:color w:val="569CD6"/>
+          <w:sz w:val="21"/>
+          <w:szCs w:val="21"/>
+        </w:rPr>
+        <w:t>char</w:t>
+      </w:r>
+      <w:r>
+        <w:rPr>
+          <w:rFonts w:ascii="Consolas" w:eastAsia="Times New Roman" w:hAnsi="Consolas" w:cs="Times New Roman"/>
+          <w:color w:val="D4D4D4"/>
+          <w:sz w:val="21"/>
+          <w:szCs w:val="21"/>
+        </w:rPr>
+        <w:t xml:space="preserve"> greenSmiley</w:t>
+      </w:r>
+      <w:r>
+        <w:rPr>
+          <w:rFonts w:ascii="Consolas" w:eastAsia="Times New Roman" w:hAnsi="Consolas" w:cs="Times New Roman"/>
+          <w:color w:val="569CD6"/>
+          <w:sz w:val="21"/>
+          <w:szCs w:val="21"/>
+        </w:rPr>
+        <w:t>[]</w:t>
+      </w:r>
+      <w:r>
+        <w:rPr>
+          <w:rFonts w:ascii="Consolas" w:eastAsia="Times New Roman" w:hAnsi="Consolas" w:cs="Times New Roman"/>
+          <w:color w:val="D4D4D4"/>
+          <w:sz w:val="21"/>
+          <w:szCs w:val="21"/>
+        </w:rPr>
+        <w:t xml:space="preserve"> PROGMEM =</w:t>
+      </w:r>
+    </w:p>
+    <w:p>
+      <w:pPr>
+        <w:pStyle w:val="Listenabsatz"/>
+        <w:numPr>
+          <w:ilvl w:val="0"/>
+          <w:numId w:val="3"/>
+        </w:numPr>
+        <w:rPr>
+          <w:lang w:val="en-AU"/>
+        </w:rPr>
+      </w:pPr>
+      <w:proofErr w:type="gramStart"/>
+      <w:r>
+        <w:rPr>
+          <w:lang w:val="en-AU"/>
+        </w:rPr>
+        <w:t>matrix.drawRGBBitmap</w:t>
+      </w:r>
+      <w:proofErr w:type="gramEnd"/>
+      <w:r>
+        <w:rPr>
+          <w:lang w:val="en-AU"/>
+        </w:rPr>
+        <w:t>(0, 0, (const uint16_t*)greenSmiley, 32, 32);</w:t>
+      </w:r>
+    </w:p>
+    <w:p>
+      <w:pPr>
+        <w:pStyle w:val="Listenabsatz"/>
+        <w:numPr>
+          <w:ilvl w:val="0"/>
+          <w:numId w:val="3"/>
+        </w:numPr>
+        <w:rPr>
+          <w:lang w:val="en-AU"/>
+        </w:rPr>
+      </w:pPr>
+      <w:proofErr w:type="gramStart"/>
+      <w:r>
+        <w:rPr>
+          <w:lang w:val="en-AU"/>
+        </w:rPr>
+        <w:t>matrix.show</w:t>
+      </w:r>
+      <w:proofErr w:type="gramEnd"/>
+      <w:r>
+        <w:rPr>
+          <w:lang w:val="en-AU"/>
+        </w:rPr>
+        <w:t>();</w:t>
+      </w:r>
+    </w:p>
+    <w:p>
+      <w:pPr>
+        <w:pStyle w:val="Listenabsatz"/>
+        <w:rPr>
+          <w:lang w:val="en-AU"/>
+        </w:rPr>
+      </w:pPr>
+    </w:p>
+    <w:p>
+      <w:pPr>
+        <w:pStyle w:val="Listenabsatz"/>
+        <w:rPr>
+          <w:lang w:val="en-AU"/>
+        </w:rPr>
+      </w:pPr>
+    </w:p>
+    <w:p>
+      <w:pPr>
+        <w:pStyle w:val="Listenabsatz"/>
+        <w:rPr>
+          <w:lang w:val="en-AU"/>
+        </w:rPr>
+      </w:pPr>
+    </w:p>
     <w:p/>
     <w:p>
       <w:pPr>
@@ -51,7 +1259,7 @@
           <w:rStyle w:val="Hyperlink"/>
         </w:rPr>
       </w:pPr>
-      <w:hyperlink r:id="rId6" w:history="1">
+      <w:hyperlink r:id="rId10" w:history="1">
         <w:r>
           <w:rPr>
             <w:rStyle w:val="Hyperlink"/>
@@ -79,56 +1287,15 @@
           <w:rStyle w:val="Hyperlink"/>
           <w:lang w:val="en-AU"/>
         </w:rPr>
-        <w:t xml:space="preserve">Passthrough </w:t>
-      </w:r>
-      <w:proofErr w:type="spellStart"/>
+        <w:t>Passthrough für z</w:t>
+      </w:r>
       <w:r>
         <w:rPr>
           <w:rStyle w:val="Hyperlink"/>
           <w:lang w:val="en-AU"/>
         </w:rPr>
-        <w:t>für</w:t>
-      </w:r>
-      <w:proofErr w:type="spellEnd"/>
-      <w:r>
-        <w:rPr>
-          <w:rStyle w:val="Hyperlink"/>
-          <w:lang w:val="en-AU"/>
-        </w:rPr>
-        <w:t xml:space="preserve"> </w:t>
-      </w:r>
-      <w:proofErr w:type="spellStart"/>
-      <w:r>
-        <w:rPr>
-          <w:rStyle w:val="Hyperlink"/>
-          <w:lang w:val="en-AU"/>
-        </w:rPr>
-        <w:t>z</w:t>
-      </w:r>
-      <w:r>
-        <w:rPr>
-          <w:rStyle w:val="Hyperlink"/>
-          <w:lang w:val="en-AU"/>
-        </w:rPr>
-        <w:t>.B.</w:t>
-      </w:r>
-      <w:proofErr w:type="spellEnd"/>
-      <w:r>
-        <w:rPr>
-          <w:rStyle w:val="Hyperlink"/>
-          <w:lang w:val="en-AU"/>
-        </w:rPr>
-        <w:t xml:space="preserve"> </w:t>
-      </w:r>
-      <w:proofErr w:type="spellStart"/>
-      <w:r>
-        <w:rPr>
-          <w:rStyle w:val="Hyperlink"/>
-          <w:lang w:val="en-AU"/>
-        </w:rPr>
-        <w:t>hexos</w:t>
-      </w:r>
-      <w:proofErr w:type="spellEnd"/>
+        <w:t>.B. hexos</w:t>
+      </w:r>
     </w:p>
     <w:p>
       <w:r>
@@ -200,6 +1367,311 @@
     </w:sectPr>
   </w:body>
 </w:document>
+</file>
+
+<file path=word/numbering.xml><?xml version="1.0" encoding="utf-8"?>
+<w:numbering xmlns:wpc="http://schemas.microsoft.com/office/word/2010/wordprocessingCanvas" xmlns:cx="http://schemas.microsoft.com/office/drawing/2014/chartex" xmlns:cx1="http://schemas.microsoft.com/office/drawing/2015/9/8/chartex" xmlns:cx2="http://schemas.microsoft.com/office/drawing/2015/10/21/chartex" xmlns:cx3="http://schemas.microsoft.com/office/drawing/2016/5/9/chartex" xmlns:cx4="http://schemas.microsoft.com/office/drawing/2016/5/10/chartex" xmlns:cx5="http://schemas.microsoft.com/office/drawing/2016/5/11/chartex" xmlns:cx6="http://schemas.microsoft.com/office/drawing/2016/5/12/chartex" xmlns:cx7="http://schemas.microsoft.com/office/drawing/2016/5/13/chartex" xmlns:cx8="http://schemas.microsoft.com/office/drawing/2016/5/14/chartex" xmlns:mc="http://schemas.openxmlformats.org/markup-compatibility/2006" xmlns:aink="http://schemas.microsoft.com/office/drawing/2016/ink" xmlns:am3d="http://schemas.microsoft.com/office/drawing/2017/model3d" xmlns:o="urn:schemas-microsoft-com:office:office" xmlns:r="http://schemas.openxmlformats.org/officeDocument/2006/relationships" xmlns:m="http://schemas.openxmlformats.org/officeDocument/2006/math" xmlns:v="urn:schemas-microsoft-com:vml" xmlns:wp14="http://schemas.microsoft.com/office/word/2010/wordprocessingDrawing" xmlns:wp="http://schemas.openxmlformats.org/drawingml/2006/wordprocessingDrawing" xmlns:w10="urn:schemas-microsoft-com:office:word" xmlns:w="http://schemas.openxmlformats.org/wordprocessingml/2006/main" xmlns:w14="http://schemas.microsoft.com/office/word/2010/wordml" xmlns:w15="http://schemas.microsoft.com/office/word/2012/wordml" xmlns:w16cex="http://schemas.microsoft.com/office/word/2018/wordml/cex" xmlns:w16cid="http://schemas.microsoft.com/office/word/2016/wordml/cid" xmlns:w16="http://schemas.microsoft.com/office/word/2018/wordml" xmlns:w16sdtdh="http://schemas.microsoft.com/office/word/2020/wordml/sdtdatahash" xmlns:w16se="http://schemas.microsoft.com/office/word/2015/wordml/symex" xmlns:wpg="http://schemas.microsoft.com/office/word/2010/wordprocessingGroup" xmlns:wpi="http://schemas.microsoft.com/office/word/2010/wordprocessingInk" xmlns:wne="http://schemas.microsoft.com/office/word/2006/wordml" xmlns:wps="http://schemas.microsoft.com/office/word/2010/wordprocessingShape" mc:Ignorable="w14 w15 w16se w16cid w16 w16cex w16sdtdh wp14">
+  <w:abstractNum w:abstractNumId="0" w15:restartNumberingAfterBreak="0">
+    <w:nsid w:val="1B5B17FF"/>
+    <w:multiLevelType w:val="hybridMultilevel"/>
+    <w:tmpl w:val="6C9AE188"/>
+    <w:lvl w:ilvl="0" w:tplc="7C5AE9D0">
+      <w:start w:val="1"/>
+      <w:numFmt w:val="decimal"/>
+      <w:lvlText w:val="%1."/>
+      <w:lvlJc w:val="left"/>
+      <w:pPr>
+        <w:ind w:left="720" w:hanging="360"/>
+      </w:pPr>
+      <w:rPr>
+        <w:lang w:val="de-CH"/>
+      </w:rPr>
+    </w:lvl>
+    <w:lvl w:ilvl="1" w:tplc="10000019">
+      <w:start w:val="1"/>
+      <w:numFmt w:val="lowerLetter"/>
+      <w:lvlText w:val="%2."/>
+      <w:lvlJc w:val="left"/>
+      <w:pPr>
+        <w:ind w:left="1440" w:hanging="360"/>
+      </w:pPr>
+    </w:lvl>
+    <w:lvl w:ilvl="2" w:tplc="1000001B" w:tentative="1">
+      <w:start w:val="1"/>
+      <w:numFmt w:val="lowerRoman"/>
+      <w:lvlText w:val="%3."/>
+      <w:lvlJc w:val="right"/>
+      <w:pPr>
+        <w:ind w:left="2160" w:hanging="180"/>
+      </w:pPr>
+    </w:lvl>
+    <w:lvl w:ilvl="3" w:tplc="1000000F" w:tentative="1">
+      <w:start w:val="1"/>
+      <w:numFmt w:val="decimal"/>
+      <w:lvlText w:val="%4."/>
+      <w:lvlJc w:val="left"/>
+      <w:pPr>
+        <w:ind w:left="2880" w:hanging="360"/>
+      </w:pPr>
+    </w:lvl>
+    <w:lvl w:ilvl="4" w:tplc="10000019" w:tentative="1">
+      <w:start w:val="1"/>
+      <w:numFmt w:val="lowerLetter"/>
+      <w:lvlText w:val="%5."/>
+      <w:lvlJc w:val="left"/>
+      <w:pPr>
+        <w:ind w:left="3600" w:hanging="360"/>
+      </w:pPr>
+    </w:lvl>
+    <w:lvl w:ilvl="5" w:tplc="1000001B" w:tentative="1">
+      <w:start w:val="1"/>
+      <w:numFmt w:val="lowerRoman"/>
+      <w:lvlText w:val="%6."/>
+      <w:lvlJc w:val="right"/>
+      <w:pPr>
+        <w:ind w:left="4320" w:hanging="180"/>
+      </w:pPr>
+    </w:lvl>
+    <w:lvl w:ilvl="6" w:tplc="1000000F" w:tentative="1">
+      <w:start w:val="1"/>
+      <w:numFmt w:val="decimal"/>
+      <w:lvlText w:val="%7."/>
+      <w:lvlJc w:val="left"/>
+      <w:pPr>
+        <w:ind w:left="5040" w:hanging="360"/>
+      </w:pPr>
+    </w:lvl>
+    <w:lvl w:ilvl="7" w:tplc="10000019" w:tentative="1">
+      <w:start w:val="1"/>
+      <w:numFmt w:val="lowerLetter"/>
+      <w:lvlText w:val="%8."/>
+      <w:lvlJc w:val="left"/>
+      <w:pPr>
+        <w:ind w:left="5760" w:hanging="360"/>
+      </w:pPr>
+    </w:lvl>
+    <w:lvl w:ilvl="8" w:tplc="1000001B" w:tentative="1">
+      <w:start w:val="1"/>
+      <w:numFmt w:val="lowerRoman"/>
+      <w:lvlText w:val="%9."/>
+      <w:lvlJc w:val="right"/>
+      <w:pPr>
+        <w:ind w:left="6480" w:hanging="180"/>
+      </w:pPr>
+    </w:lvl>
+  </w:abstractNum>
+  <w:abstractNum w:abstractNumId="1" w15:restartNumberingAfterBreak="0">
+    <w:nsid w:val="1E125961"/>
+    <w:multiLevelType w:val="hybridMultilevel"/>
+    <w:tmpl w:val="008AE584"/>
+    <w:lvl w:ilvl="0" w:tplc="7C5AE9D0">
+      <w:start w:val="1"/>
+      <w:numFmt w:val="decimal"/>
+      <w:lvlText w:val="%1."/>
+      <w:lvlJc w:val="left"/>
+      <w:pPr>
+        <w:ind w:left="720" w:hanging="360"/>
+      </w:pPr>
+      <w:rPr>
+        <w:lang w:val="de-CH"/>
+      </w:rPr>
+    </w:lvl>
+    <w:lvl w:ilvl="1" w:tplc="10000019">
+      <w:start w:val="1"/>
+      <w:numFmt w:val="lowerLetter"/>
+      <w:lvlText w:val="%2."/>
+      <w:lvlJc w:val="left"/>
+      <w:pPr>
+        <w:ind w:left="1440" w:hanging="360"/>
+      </w:pPr>
+    </w:lvl>
+    <w:lvl w:ilvl="2" w:tplc="1000001B" w:tentative="1">
+      <w:start w:val="1"/>
+      <w:numFmt w:val="lowerRoman"/>
+      <w:lvlText w:val="%3."/>
+      <w:lvlJc w:val="right"/>
+      <w:pPr>
+        <w:ind w:left="2160" w:hanging="180"/>
+      </w:pPr>
+    </w:lvl>
+    <w:lvl w:ilvl="3" w:tplc="1000000F" w:tentative="1">
+      <w:start w:val="1"/>
+      <w:numFmt w:val="decimal"/>
+      <w:lvlText w:val="%4."/>
+      <w:lvlJc w:val="left"/>
+      <w:pPr>
+        <w:ind w:left="2880" w:hanging="360"/>
+      </w:pPr>
+    </w:lvl>
+    <w:lvl w:ilvl="4" w:tplc="10000019" w:tentative="1">
+      <w:start w:val="1"/>
+      <w:numFmt w:val="lowerLetter"/>
+      <w:lvlText w:val="%5."/>
+      <w:lvlJc w:val="left"/>
+      <w:pPr>
+        <w:ind w:left="3600" w:hanging="360"/>
+      </w:pPr>
+    </w:lvl>
+    <w:lvl w:ilvl="5" w:tplc="1000001B" w:tentative="1">
+      <w:start w:val="1"/>
+      <w:numFmt w:val="lowerRoman"/>
+      <w:lvlText w:val="%6."/>
+      <w:lvlJc w:val="right"/>
+      <w:pPr>
+        <w:ind w:left="4320" w:hanging="180"/>
+      </w:pPr>
+    </w:lvl>
+    <w:lvl w:ilvl="6" w:tplc="1000000F" w:tentative="1">
+      <w:start w:val="1"/>
+      <w:numFmt w:val="decimal"/>
+      <w:lvlText w:val="%7."/>
+      <w:lvlJc w:val="left"/>
+      <w:pPr>
+        <w:ind w:left="5040" w:hanging="360"/>
+      </w:pPr>
+    </w:lvl>
+    <w:lvl w:ilvl="7" w:tplc="10000019" w:tentative="1">
+      <w:start w:val="1"/>
+      <w:numFmt w:val="lowerLetter"/>
+      <w:lvlText w:val="%8."/>
+      <w:lvlJc w:val="left"/>
+      <w:pPr>
+        <w:ind w:left="5760" w:hanging="360"/>
+      </w:pPr>
+    </w:lvl>
+    <w:lvl w:ilvl="8" w:tplc="1000001B" w:tentative="1">
+      <w:start w:val="1"/>
+      <w:numFmt w:val="lowerRoman"/>
+      <w:lvlText w:val="%9."/>
+      <w:lvlJc w:val="right"/>
+      <w:pPr>
+        <w:ind w:left="6480" w:hanging="180"/>
+      </w:pPr>
+    </w:lvl>
+  </w:abstractNum>
+  <w:abstractNum w:abstractNumId="2" w15:restartNumberingAfterBreak="0">
+    <w:nsid w:val="67F97FE4"/>
+    <w:multiLevelType w:val="hybridMultilevel"/>
+    <w:tmpl w:val="5BAC486E"/>
+    <w:lvl w:ilvl="0" w:tplc="10000001">
+      <w:start w:val="1"/>
+      <w:numFmt w:val="bullet"/>
+      <w:lvlText w:val=""/>
+      <w:lvlJc w:val="left"/>
+      <w:pPr>
+        <w:ind w:left="1080" w:hanging="360"/>
+      </w:pPr>
+      <w:rPr>
+        <w:rFonts w:ascii="Symbol" w:hAnsi="Symbol" w:hint="default"/>
+      </w:rPr>
+    </w:lvl>
+    <w:lvl w:ilvl="1" w:tplc="10000003" w:tentative="1">
+      <w:start w:val="1"/>
+      <w:numFmt w:val="bullet"/>
+      <w:lvlText w:val="o"/>
+      <w:lvlJc w:val="left"/>
+      <w:pPr>
+        <w:ind w:left="1800" w:hanging="360"/>
+      </w:pPr>
+      <w:rPr>
+        <w:rFonts w:ascii="Courier New" w:hAnsi="Courier New" w:cs="Courier New" w:hint="default"/>
+      </w:rPr>
+    </w:lvl>
+    <w:lvl w:ilvl="2" w:tplc="10000005" w:tentative="1">
+      <w:start w:val="1"/>
+      <w:numFmt w:val="bullet"/>
+      <w:lvlText w:val=""/>
+      <w:lvlJc w:val="left"/>
+      <w:pPr>
+        <w:ind w:left="2520" w:hanging="360"/>
+      </w:pPr>
+      <w:rPr>
+        <w:rFonts w:ascii="Wingdings" w:hAnsi="Wingdings" w:hint="default"/>
+      </w:rPr>
+    </w:lvl>
+    <w:lvl w:ilvl="3" w:tplc="10000001" w:tentative="1">
+      <w:start w:val="1"/>
+      <w:numFmt w:val="bullet"/>
+      <w:lvlText w:val=""/>
+      <w:lvlJc w:val="left"/>
+      <w:pPr>
+        <w:ind w:left="3240" w:hanging="360"/>
+      </w:pPr>
+      <w:rPr>
+        <w:rFonts w:ascii="Symbol" w:hAnsi="Symbol" w:hint="default"/>
+      </w:rPr>
+    </w:lvl>
+    <w:lvl w:ilvl="4" w:tplc="10000003" w:tentative="1">
+      <w:start w:val="1"/>
+      <w:numFmt w:val="bullet"/>
+      <w:lvlText w:val="o"/>
+      <w:lvlJc w:val="left"/>
+      <w:pPr>
+        <w:ind w:left="3960" w:hanging="360"/>
+      </w:pPr>
+      <w:rPr>
+        <w:rFonts w:ascii="Courier New" w:hAnsi="Courier New" w:cs="Courier New" w:hint="default"/>
+      </w:rPr>
+    </w:lvl>
+    <w:lvl w:ilvl="5" w:tplc="10000005" w:tentative="1">
+      <w:start w:val="1"/>
+      <w:numFmt w:val="bullet"/>
+      <w:lvlText w:val=""/>
+      <w:lvlJc w:val="left"/>
+      <w:pPr>
+        <w:ind w:left="4680" w:hanging="360"/>
+      </w:pPr>
+      <w:rPr>
+        <w:rFonts w:ascii="Wingdings" w:hAnsi="Wingdings" w:hint="default"/>
+      </w:rPr>
+    </w:lvl>
+    <w:lvl w:ilvl="6" w:tplc="10000001" w:tentative="1">
+      <w:start w:val="1"/>
+      <w:numFmt w:val="bullet"/>
+      <w:lvlText w:val=""/>
+      <w:lvlJc w:val="left"/>
+      <w:pPr>
+        <w:ind w:left="5400" w:hanging="360"/>
+      </w:pPr>
+      <w:rPr>
+        <w:rFonts w:ascii="Symbol" w:hAnsi="Symbol" w:hint="default"/>
+      </w:rPr>
+    </w:lvl>
+    <w:lvl w:ilvl="7" w:tplc="10000003" w:tentative="1">
+      <w:start w:val="1"/>
+      <w:numFmt w:val="bullet"/>
+      <w:lvlText w:val="o"/>
+      <w:lvlJc w:val="left"/>
+      <w:pPr>
+        <w:ind w:left="6120" w:hanging="360"/>
+      </w:pPr>
+      <w:rPr>
+        <w:rFonts w:ascii="Courier New" w:hAnsi="Courier New" w:cs="Courier New" w:hint="default"/>
+      </w:rPr>
+    </w:lvl>
+    <w:lvl w:ilvl="8" w:tplc="10000005" w:tentative="1">
+      <w:start w:val="1"/>
+      <w:numFmt w:val="bullet"/>
+      <w:lvlText w:val=""/>
+      <w:lvlJc w:val="left"/>
+      <w:pPr>
+        <w:ind w:left="6840" w:hanging="360"/>
+      </w:pPr>
+      <w:rPr>
+        <w:rFonts w:ascii="Wingdings" w:hAnsi="Wingdings" w:hint="default"/>
+      </w:rPr>
+    </w:lvl>
+  </w:abstractNum>
+  <w:num w:numId="1">
+    <w:abstractNumId w:val="1"/>
+  </w:num>
+  <w:num w:numId="2">
+    <w:abstractNumId w:val="0"/>
+  </w:num>
+  <w:num w:numId="3">
+    <w:abstractNumId w:val="2"/>
+  </w:num>
+</w:numbering>
 </file>
 
 <file path=word/styles.xml><?xml version="1.0" encoding="utf-8"?>
@@ -720,6 +2192,17 @@
       <w:szCs w:val="32"/>
     </w:rPr>
   </w:style>
+  <w:style w:type="paragraph" w:styleId="Listenabsatz">
+    <w:name w:val="List Paragraph"/>
+    <w:basedOn w:val="Standard"/>
+    <w:uiPriority w:val="34"/>
+    <w:qFormat/>
+    <w:rsid w:val="004B417F"/>
+    <w:pPr>
+      <w:ind w:left="720"/>
+      <w:contextualSpacing/>
+    </w:pPr>
+  </w:style>
 </w:styles>
 </file>
 

</xml_diff>